<commit_message>
Add Git Clone Info
</commit_message>
<xml_diff>
--- a/Notes - GIT.docx
+++ b/Notes - GIT.docx
@@ -3913,126 +3913,381 @@
         </w:rPr>
         <w:t xml:space="preserve">It is simply making a copy/duplicate of a remote repository and putting it under your own GitHub account. </w:t>
       </w:r>
+    </w:p>
+    <w:p>
+      <w:pPr>
+        <w:spacing w:after="0" w:line="240" w:lineRule="auto"/>
+        <w:rPr>
+          <w:rFonts w:ascii="Courier New" w:hAnsi="Courier New" w:cs="Courier New"/>
+        </w:rPr>
+      </w:pPr>
+    </w:p>
+    <w:p>
+      <w:pPr>
+        <w:spacing w:after="0" w:line="240" w:lineRule="auto"/>
+        <w:rPr>
+          <w:rFonts w:ascii="Courier New" w:hAnsi="Courier New" w:cs="Courier New"/>
+        </w:rPr>
+      </w:pPr>
+    </w:p>
+    <w:p>
+      <w:pPr>
+        <w:spacing w:after="0" w:line="240" w:lineRule="auto"/>
+        <w:rPr>
+          <w:rFonts w:ascii="Courier New" w:hAnsi="Courier New" w:cs="Courier New"/>
+        </w:rPr>
+      </w:pPr>
+    </w:p>
+    <w:p>
+      <w:pPr>
+        <w:spacing w:after="0" w:line="240" w:lineRule="auto"/>
+        <w:rPr>
+          <w:rFonts w:ascii="Courier New" w:hAnsi="Courier New" w:cs="Courier New"/>
+          <w:b/>
+          <w:sz w:val="28"/>
+        </w:rPr>
+      </w:pPr>
+      <w:r>
+        <w:rPr>
+          <w:rFonts w:ascii="Courier New" w:hAnsi="Courier New" w:cs="Courier New"/>
+          <w:b/>
+          <w:sz w:val="28"/>
+        </w:rPr>
+        <w:t>PULL REQUEST</w:t>
+      </w:r>
+    </w:p>
+    <w:p>
+      <w:pPr>
+        <w:spacing w:after="0" w:line="240" w:lineRule="auto"/>
+        <w:rPr>
+          <w:rFonts w:ascii="Courier New" w:hAnsi="Courier New" w:cs="Courier New"/>
+        </w:rPr>
+      </w:pPr>
+      <w:r>
+        <w:rPr>
+          <w:rFonts w:ascii="Courier New" w:hAnsi="Courier New" w:cs="Courier New"/>
+        </w:rPr>
+        <w:t>After forking a remote repository from another user (owner), and for instance the user will add some of its own changes and wants it integrated with the original owner’s remote repository it will need to send a “</w:t>
+      </w:r>
+      <w:r>
+        <w:rPr>
+          <w:rFonts w:ascii="Courier New" w:hAnsi="Courier New" w:cs="Courier New"/>
+          <w:b/>
+        </w:rPr>
+        <w:t>Pull Request</w:t>
+      </w:r>
+      <w:r>
+        <w:rPr>
+          <w:rFonts w:ascii="Courier New" w:hAnsi="Courier New" w:cs="Courier New"/>
+        </w:rPr>
+        <w:t>”. The Pull Request is a request from the user to the original owner of the cloned remote repository for their changes to be added. The owner can then review the changes and decide to include the changes to its own repository. If approved, the owner will merge the cloned repository together with their own repository.</w:t>
+      </w:r>
+    </w:p>
+    <w:p>
+      <w:pPr>
+        <w:spacing w:after="0" w:line="240" w:lineRule="auto"/>
+        <w:rPr>
+          <w:rFonts w:ascii="Courier New" w:hAnsi="Courier New" w:cs="Courier New"/>
+        </w:rPr>
+      </w:pPr>
+    </w:p>
+    <w:p>
+      <w:pPr>
+        <w:spacing w:after="0" w:line="240" w:lineRule="auto"/>
+        <w:rPr>
+          <w:rFonts w:ascii="Courier New" w:hAnsi="Courier New" w:cs="Courier New"/>
+        </w:rPr>
+      </w:pPr>
+      <w:r>
+        <w:rPr>
+          <w:rFonts w:ascii="Courier New" w:hAnsi="Courier New" w:cs="Courier New"/>
+        </w:rPr>
+        <w:t xml:space="preserve">Pull Request isn’t called “Push” Request since you don’t own the rights to write on the original remote repository. </w:t>
+      </w:r>
+    </w:p>
+    <w:p>
+      <w:pPr>
+        <w:spacing w:after="0" w:line="240" w:lineRule="auto"/>
+        <w:rPr>
+          <w:rFonts w:ascii="Courier New" w:hAnsi="Courier New" w:cs="Courier New"/>
+        </w:rPr>
+      </w:pPr>
+    </w:p>
+    <w:p>
+      <w:pPr>
+        <w:spacing w:after="0" w:line="240" w:lineRule="auto"/>
+        <w:rPr>
+          <w:rFonts w:ascii="Courier New" w:hAnsi="Courier New" w:cs="Courier New"/>
+        </w:rPr>
+      </w:pPr>
+    </w:p>
+    <w:p>
+      <w:pPr>
+        <w:spacing w:after="0" w:line="240" w:lineRule="auto"/>
+        <w:rPr>
+          <w:rFonts w:ascii="Courier New" w:hAnsi="Courier New" w:cs="Courier New"/>
+        </w:rPr>
+      </w:pPr>
+    </w:p>
+    <w:p>
+      <w:pPr>
+        <w:spacing w:after="0" w:line="240" w:lineRule="auto"/>
+        <w:rPr>
+          <w:rFonts w:ascii="Courier New" w:hAnsi="Courier New" w:cs="Courier New"/>
+        </w:rPr>
+      </w:pPr>
+      <w:r>
+        <w:rPr>
+          <w:rFonts w:ascii="Courier New" w:hAnsi="Courier New" w:cs="Courier New"/>
+          <w:b/>
+          <w:sz w:val="28"/>
+        </w:rPr>
+        <w:t>GIT CLONING</w:t>
+      </w:r>
+    </w:p>
+    <w:p>
+      <w:pPr>
+        <w:spacing w:after="0" w:line="240" w:lineRule="auto"/>
+        <w:rPr>
+          <w:rFonts w:ascii="Courier New" w:hAnsi="Courier New" w:cs="Courier New"/>
+        </w:rPr>
+      </w:pPr>
+      <w:r>
+        <w:rPr>
+          <w:rFonts w:ascii="Courier New" w:hAnsi="Courier New" w:cs="Courier New"/>
+        </w:rPr>
+        <w:t xml:space="preserve">Link: </w:t>
+      </w:r>
+      <w:hyperlink r:id="rId26" w:history="1">
+        <w:r>
+          <w:rPr>
+            <w:rStyle w:val="Hyperlink"/>
+            <w:rFonts w:ascii="Courier New" w:hAnsi="Courier New" w:cs="Courier New"/>
+          </w:rPr>
+          <w:t>https://docs.github.com/en/github/creating-cloning-and-archiving-repositories/cloning-a-repository-from-github/cloning-a-repository</w:t>
+        </w:r>
+      </w:hyperlink>
+      <w:r>
+        <w:rPr>
+          <w:rFonts w:ascii="Courier New" w:hAnsi="Courier New" w:cs="Courier New"/>
+        </w:rPr>
+        <w:t xml:space="preserve"> </w:t>
+      </w:r>
+    </w:p>
+    <w:p>
+      <w:pPr>
+        <w:spacing w:after="0" w:line="240" w:lineRule="auto"/>
+        <w:rPr>
+          <w:rFonts w:ascii="Courier New" w:hAnsi="Courier New" w:cs="Courier New"/>
+        </w:rPr>
+      </w:pPr>
+    </w:p>
+    <w:p>
+      <w:pPr>
+        <w:spacing w:after="0" w:line="240" w:lineRule="auto"/>
+        <w:rPr>
+          <w:rFonts w:ascii="Courier New" w:hAnsi="Courier New" w:cs="Courier New"/>
+        </w:rPr>
+      </w:pPr>
+      <w:r>
+        <w:rPr>
+          <w:rFonts w:ascii="Courier New" w:hAnsi="Courier New" w:cs="Courier New"/>
+        </w:rPr>
+        <w:t xml:space="preserve">Cloning with HTTPS: </w:t>
+      </w:r>
+    </w:p>
+    <w:p>
+      <w:pPr>
+        <w:pStyle w:val="ListParagraph"/>
+        <w:numPr>
+          <w:ilvl w:val="0"/>
+          <w:numId w:val="6"/>
+        </w:numPr>
+        <w:spacing w:after="0" w:line="240" w:lineRule="auto"/>
+        <w:rPr>
+          <w:rFonts w:ascii="Courier New" w:hAnsi="Courier New" w:cs="Courier New"/>
+        </w:rPr>
+      </w:pPr>
+      <w:r>
+        <w:rPr>
+          <w:rFonts w:ascii="Courier New" w:hAnsi="Courier New" w:cs="Courier New"/>
+        </w:rPr>
+        <w:t>Copy your repository’s HTTPS web URL link.</w:t>
+      </w:r>
+    </w:p>
+    <w:p>
+      <w:pPr>
+        <w:spacing w:after="0" w:line="240" w:lineRule="auto"/>
+        <w:rPr>
+          <w:rFonts w:ascii="Courier New" w:hAnsi="Courier New" w:cs="Courier New"/>
+        </w:rPr>
+      </w:pPr>
+      <w:r>
+        <w:rPr>
+          <w:rFonts w:ascii="Courier New" w:hAnsi="Courier New" w:cs="Courier New"/>
+          <w:noProof/>
+        </w:rPr>
+        <w:drawing>
+          <wp:inline distT="0" distB="0" distL="0" distR="0">
+            <wp:extent cx="5935980" cy="2621280"/>
+            <wp:effectExtent l="0" t="0" r="7620" b="7620"/>
+            <wp:docPr id="20" name="Picture 20"/>
+            <wp:cNvGraphicFramePr>
+              <a:graphicFrameLocks xmlns:a="http://schemas.openxmlformats.org/drawingml/2006/main" noChangeAspect="1"/>
+            </wp:cNvGraphicFramePr>
+            <a:graphic xmlns:a="http://schemas.openxmlformats.org/drawingml/2006/main">
+              <a:graphicData uri="http://schemas.openxmlformats.org/drawingml/2006/picture">
+                <pic:pic xmlns:pic="http://schemas.openxmlformats.org/drawingml/2006/picture">
+                  <pic:nvPicPr>
+                    <pic:cNvPr id="0" name="Picture 1"/>
+                    <pic:cNvPicPr>
+                      <a:picLocks noChangeAspect="1" noChangeArrowheads="1"/>
+                    </pic:cNvPicPr>
+                  </pic:nvPicPr>
+                  <pic:blipFill>
+                    <a:blip r:embed="rId27">
+                      <a:extLst>
+                        <a:ext uri="{28A0092B-C50C-407E-A947-70E740481C1C}">
+                          <a14:useLocalDpi xmlns:a14="http://schemas.microsoft.com/office/drawing/2010/main" val="0"/>
+                        </a:ext>
+                      </a:extLst>
+                    </a:blip>
+                    <a:srcRect/>
+                    <a:stretch>
+                      <a:fillRect/>
+                    </a:stretch>
+                  </pic:blipFill>
+                  <pic:spPr bwMode="auto">
+                    <a:xfrm>
+                      <a:off x="0" y="0"/>
+                      <a:ext cx="5935980" cy="2621280"/>
+                    </a:xfrm>
+                    <a:prstGeom prst="rect">
+                      <a:avLst/>
+                    </a:prstGeom>
+                    <a:noFill/>
+                    <a:ln>
+                      <a:noFill/>
+                    </a:ln>
+                  </pic:spPr>
+                </pic:pic>
+              </a:graphicData>
+            </a:graphic>
+          </wp:inline>
+        </w:drawing>
+      </w:r>
+    </w:p>
+    <w:p>
+      <w:pPr>
+        <w:pStyle w:val="ListParagraph"/>
+        <w:numPr>
+          <w:ilvl w:val="0"/>
+          <w:numId w:val="6"/>
+        </w:numPr>
+        <w:spacing w:after="0" w:line="240" w:lineRule="auto"/>
+        <w:rPr>
+          <w:rFonts w:ascii="Courier New" w:hAnsi="Courier New" w:cs="Courier New"/>
+        </w:rPr>
+      </w:pPr>
+      <w:r>
+        <w:rPr>
+          <w:rFonts w:ascii="Courier New" w:hAnsi="Courier New" w:cs="Courier New"/>
+        </w:rPr>
+        <w:t>In your Git Bash (Hyper Terminal).</w:t>
+      </w:r>
+    </w:p>
+    <w:p>
+      <w:pPr>
+        <w:pStyle w:val="ListParagraph"/>
+        <w:numPr>
+          <w:ilvl w:val="0"/>
+          <w:numId w:val="6"/>
+        </w:numPr>
+        <w:rPr>
+          <w:rFonts w:ascii="Courier New" w:hAnsi="Courier New" w:cs="Courier New"/>
+        </w:rPr>
+      </w:pPr>
+      <w:r>
+        <w:rPr>
+          <w:rFonts w:ascii="Courier New" w:hAnsi="Courier New" w:cs="Courier New"/>
+        </w:rPr>
+        <w:t>Change the current working directory to the location where you want the cloned directory.</w:t>
+      </w:r>
+    </w:p>
+    <w:p>
+      <w:pPr>
+        <w:pStyle w:val="ListParagraph"/>
+        <w:numPr>
+          <w:ilvl w:val="0"/>
+          <w:numId w:val="6"/>
+        </w:numPr>
+        <w:spacing w:after="0" w:line="240" w:lineRule="auto"/>
+        <w:rPr>
+          <w:rFonts w:ascii="Courier New" w:hAnsi="Courier New" w:cs="Courier New"/>
+        </w:rPr>
+      </w:pPr>
+      <w:r>
+        <w:rPr>
+          <w:rFonts w:ascii="Courier New" w:hAnsi="Courier New" w:cs="Courier New"/>
+        </w:rPr>
+        <w:t>Type “</w:t>
+      </w:r>
+      <w:r>
+        <w:rPr>
+          <w:rFonts w:ascii="Courier New" w:hAnsi="Courier New" w:cs="Courier New"/>
+          <w:b/>
+        </w:rPr>
+        <w:t>git clone &lt;</w:t>
+      </w:r>
+      <w:r>
+        <w:rPr>
+          <w:rFonts w:ascii="Courier New" w:hAnsi="Courier New" w:cs="Courier New"/>
+          <w:i/>
+        </w:rPr>
+        <w:t>insert step 1’s copied url</w:t>
+      </w:r>
+      <w:r>
+        <w:rPr>
+          <w:rFonts w:ascii="Courier New" w:hAnsi="Courier New" w:cs="Courier New"/>
+          <w:b/>
+        </w:rPr>
+        <w:t>&gt;</w:t>
+      </w:r>
+      <w:r>
+        <w:rPr>
+          <w:rFonts w:ascii="Courier New" w:hAnsi="Courier New" w:cs="Courier New"/>
+        </w:rPr>
+        <w:t>”</w:t>
+      </w:r>
+    </w:p>
+    <w:p>
+      <w:pPr>
+        <w:spacing w:after="0" w:line="240" w:lineRule="auto"/>
+        <w:rPr>
+          <w:rFonts w:ascii="Courier New" w:hAnsi="Courier New" w:cs="Courier New"/>
+        </w:rPr>
+      </w:pPr>
+    </w:p>
+    <w:p>
+      <w:pPr>
+        <w:spacing w:after="0" w:line="240" w:lineRule="auto"/>
+        <w:rPr>
+          <w:rFonts w:ascii="Courier New" w:hAnsi="Courier New" w:cs="Courier New"/>
+        </w:rPr>
+      </w:pPr>
+    </w:p>
+    <w:p>
+      <w:pPr>
+        <w:spacing w:after="0" w:line="240" w:lineRule="auto"/>
+        <w:rPr>
+          <w:rFonts w:ascii="Courier New" w:hAnsi="Courier New" w:cs="Courier New"/>
+        </w:rPr>
+      </w:pPr>
       <w:bookmarkStart w:id="0" w:name="_GoBack"/>
       <w:bookmarkEnd w:id="0"/>
     </w:p>
-    <w:p>
-      <w:pPr>
-        <w:spacing w:after="0" w:line="240" w:lineRule="auto"/>
-        <w:rPr>
-          <w:rFonts w:ascii="Courier New" w:hAnsi="Courier New" w:cs="Courier New"/>
-        </w:rPr>
-      </w:pPr>
-    </w:p>
-    <w:p>
-      <w:pPr>
-        <w:spacing w:after="0" w:line="240" w:lineRule="auto"/>
-        <w:rPr>
-          <w:rFonts w:ascii="Courier New" w:hAnsi="Courier New" w:cs="Courier New"/>
-        </w:rPr>
-      </w:pPr>
-    </w:p>
-    <w:p>
-      <w:pPr>
-        <w:spacing w:after="0" w:line="240" w:lineRule="auto"/>
-        <w:rPr>
-          <w:rFonts w:ascii="Courier New" w:hAnsi="Courier New" w:cs="Courier New"/>
-        </w:rPr>
-      </w:pPr>
-    </w:p>
-    <w:p>
-      <w:pPr>
-        <w:spacing w:after="0" w:line="240" w:lineRule="auto"/>
-        <w:rPr>
-          <w:rFonts w:ascii="Courier New" w:hAnsi="Courier New" w:cs="Courier New"/>
-          <w:b/>
-          <w:sz w:val="28"/>
-        </w:rPr>
-      </w:pPr>
-      <w:r>
-        <w:rPr>
-          <w:rFonts w:ascii="Courier New" w:hAnsi="Courier New" w:cs="Courier New"/>
-          <w:b/>
-          <w:sz w:val="28"/>
-        </w:rPr>
-        <w:t>PULL REQUEST</w:t>
-      </w:r>
-    </w:p>
-    <w:p>
-      <w:pPr>
-        <w:spacing w:after="0" w:line="240" w:lineRule="auto"/>
-        <w:rPr>
-          <w:rFonts w:ascii="Courier New" w:hAnsi="Courier New" w:cs="Courier New"/>
-        </w:rPr>
-      </w:pPr>
-      <w:r>
-        <w:rPr>
-          <w:rFonts w:ascii="Courier New" w:hAnsi="Courier New" w:cs="Courier New"/>
-        </w:rPr>
-        <w:t>After forking a remote repository from another user (owner), and for instance the user will add some of its own changes and wants it integrated with the original owner’s remote repository it will need to send a “</w:t>
-      </w:r>
-      <w:r>
-        <w:rPr>
-          <w:rFonts w:ascii="Courier New" w:hAnsi="Courier New" w:cs="Courier New"/>
-          <w:b/>
-        </w:rPr>
-        <w:t>Pull Request</w:t>
-      </w:r>
-      <w:r>
-        <w:rPr>
-          <w:rFonts w:ascii="Courier New" w:hAnsi="Courier New" w:cs="Courier New"/>
-        </w:rPr>
-        <w:t>”. The Pull Request is a request from the user to the original owner of the cloned remote repository for their changes to be added. The owner can then review the changes and decide to include the changes to its own repository. If approved, the owner will merge the cloned repository together with their own repository.</w:t>
-      </w:r>
-    </w:p>
-    <w:p>
-      <w:pPr>
-        <w:spacing w:after="0" w:line="240" w:lineRule="auto"/>
-        <w:rPr>
-          <w:rFonts w:ascii="Courier New" w:hAnsi="Courier New" w:cs="Courier New"/>
-        </w:rPr>
-      </w:pPr>
-    </w:p>
-    <w:p>
-      <w:pPr>
-        <w:spacing w:after="0" w:line="240" w:lineRule="auto"/>
-        <w:rPr>
-          <w:rFonts w:ascii="Courier New" w:hAnsi="Courier New" w:cs="Courier New"/>
-        </w:rPr>
-      </w:pPr>
-      <w:r>
-        <w:rPr>
-          <w:rFonts w:ascii="Courier New" w:hAnsi="Courier New" w:cs="Courier New"/>
-        </w:rPr>
-        <w:t xml:space="preserve">Pull Request isn’t called “Push” Request since you don’t own the rights to write on the original remote repository. </w:t>
-      </w:r>
-    </w:p>
-    <w:p>
-      <w:pPr>
-        <w:spacing w:after="0" w:line="240" w:lineRule="auto"/>
-        <w:rPr>
-          <w:rFonts w:ascii="Courier New" w:hAnsi="Courier New" w:cs="Courier New"/>
-        </w:rPr>
-      </w:pPr>
-    </w:p>
-    <w:p>
-      <w:pPr>
-        <w:spacing w:after="0" w:line="240" w:lineRule="auto"/>
-        <w:rPr>
-          <w:rFonts w:ascii="Courier New" w:hAnsi="Courier New" w:cs="Courier New"/>
-        </w:rPr>
-      </w:pPr>
-    </w:p>
-    <w:p>
-      <w:pPr>
-        <w:spacing w:after="0" w:line="240" w:lineRule="auto"/>
-        <w:rPr>
-          <w:rFonts w:ascii="Courier New" w:hAnsi="Courier New" w:cs="Courier New"/>
-        </w:rPr>
-      </w:pPr>
-    </w:p>
     <w:sectPr>
-      <w:headerReference w:type="default" r:id="rId26"/>
+      <w:headerReference w:type="default" r:id="rId28"/>
       <w:pgSz w:w="12240" w:h="15840"/>
       <w:pgMar w:top="1440" w:right="1440" w:bottom="1440" w:left="1440" w:header="720" w:footer="720" w:gutter="0"/>
       <w:cols w:space="720"/>
@@ -4118,6 +4373,95 @@
 <file path=word/numbering.xml><?xml version="1.0" encoding="utf-8"?>
 <w:numbering xmlns:wpc="http://schemas.microsoft.com/office/word/2010/wordprocessingCanvas" xmlns:mc="http://schemas.openxmlformats.org/markup-compatibility/2006" xmlns:o="urn:schemas-microsoft-com:office:office" xmlns:r="http://schemas.openxmlformats.org/officeDocument/2006/relationships" xmlns:m="http://schemas.openxmlformats.org/officeDocument/2006/math" xmlns:v="urn:schemas-microsoft-com:vml" xmlns:wp14="http://schemas.microsoft.com/office/word/2010/wordprocessingDrawing" xmlns:wp="http://schemas.openxmlformats.org/drawingml/2006/wordprocessingDrawing" xmlns:w10="urn:schemas-microsoft-com:office:word" xmlns:w="http://schemas.openxmlformats.org/wordprocessingml/2006/main" xmlns:w14="http://schemas.microsoft.com/office/word/2010/wordml" xmlns:w15="http://schemas.microsoft.com/office/word/2012/wordml" xmlns:wpg="http://schemas.microsoft.com/office/word/2010/wordprocessingGroup" xmlns:wpi="http://schemas.microsoft.com/office/word/2010/wordprocessingInk" xmlns:wne="http://schemas.microsoft.com/office/word/2006/wordml" xmlns:wps="http://schemas.microsoft.com/office/word/2010/wordprocessingShape" mc:Ignorable="w14 w15 wp14">
   <w:abstractNum w:abstractNumId="0" w15:restartNumberingAfterBreak="0">
+    <w:nsid w:val="03FD2A17"/>
+    <w:multiLevelType w:val="hybridMultilevel"/>
+    <w:tmpl w:val="ADBA616E"/>
+    <w:lvl w:ilvl="0" w:tplc="0409000F">
+      <w:start w:val="1"/>
+      <w:numFmt w:val="decimal"/>
+      <w:lvlText w:val="%1."/>
+      <w:lvlJc w:val="left"/>
+      <w:pPr>
+        <w:ind w:left="360" w:hanging="360"/>
+      </w:pPr>
+      <w:rPr>
+        <w:rFonts w:hint="default"/>
+      </w:rPr>
+    </w:lvl>
+    <w:lvl w:ilvl="1" w:tplc="04090019" w:tentative="1">
+      <w:start w:val="1"/>
+      <w:numFmt w:val="lowerLetter"/>
+      <w:lvlText w:val="%2."/>
+      <w:lvlJc w:val="left"/>
+      <w:pPr>
+        <w:ind w:left="1080" w:hanging="360"/>
+      </w:pPr>
+    </w:lvl>
+    <w:lvl w:ilvl="2" w:tplc="0409001B" w:tentative="1">
+      <w:start w:val="1"/>
+      <w:numFmt w:val="lowerRoman"/>
+      <w:lvlText w:val="%3."/>
+      <w:lvlJc w:val="right"/>
+      <w:pPr>
+        <w:ind w:left="1800" w:hanging="180"/>
+      </w:pPr>
+    </w:lvl>
+    <w:lvl w:ilvl="3" w:tplc="0409000F" w:tentative="1">
+      <w:start w:val="1"/>
+      <w:numFmt w:val="decimal"/>
+      <w:lvlText w:val="%4."/>
+      <w:lvlJc w:val="left"/>
+      <w:pPr>
+        <w:ind w:left="2520" w:hanging="360"/>
+      </w:pPr>
+    </w:lvl>
+    <w:lvl w:ilvl="4" w:tplc="04090019" w:tentative="1">
+      <w:start w:val="1"/>
+      <w:numFmt w:val="lowerLetter"/>
+      <w:lvlText w:val="%5."/>
+      <w:lvlJc w:val="left"/>
+      <w:pPr>
+        <w:ind w:left="3240" w:hanging="360"/>
+      </w:pPr>
+    </w:lvl>
+    <w:lvl w:ilvl="5" w:tplc="0409001B" w:tentative="1">
+      <w:start w:val="1"/>
+      <w:numFmt w:val="lowerRoman"/>
+      <w:lvlText w:val="%6."/>
+      <w:lvlJc w:val="right"/>
+      <w:pPr>
+        <w:ind w:left="3960" w:hanging="180"/>
+      </w:pPr>
+    </w:lvl>
+    <w:lvl w:ilvl="6" w:tplc="0409000F" w:tentative="1">
+      <w:start w:val="1"/>
+      <w:numFmt w:val="decimal"/>
+      <w:lvlText w:val="%7."/>
+      <w:lvlJc w:val="left"/>
+      <w:pPr>
+        <w:ind w:left="4680" w:hanging="360"/>
+      </w:pPr>
+    </w:lvl>
+    <w:lvl w:ilvl="7" w:tplc="04090019" w:tentative="1">
+      <w:start w:val="1"/>
+      <w:numFmt w:val="lowerLetter"/>
+      <w:lvlText w:val="%8."/>
+      <w:lvlJc w:val="left"/>
+      <w:pPr>
+        <w:ind w:left="5400" w:hanging="360"/>
+      </w:pPr>
+    </w:lvl>
+    <w:lvl w:ilvl="8" w:tplc="0409001B" w:tentative="1">
+      <w:start w:val="1"/>
+      <w:numFmt w:val="lowerRoman"/>
+      <w:lvlText w:val="%9."/>
+      <w:lvlJc w:val="right"/>
+      <w:pPr>
+        <w:ind w:left="6120" w:hanging="180"/>
+      </w:pPr>
+    </w:lvl>
+  </w:abstractNum>
+  <w:abstractNum w:abstractNumId="1" w15:restartNumberingAfterBreak="0">
     <w:nsid w:val="292D68CC"/>
     <w:multiLevelType w:val="hybridMultilevel"/>
     <w:tmpl w:val="C81C9204"/>
@@ -4229,7 +4573,7 @@
       </w:rPr>
     </w:lvl>
   </w:abstractNum>
-  <w:abstractNum w:abstractNumId="1" w15:restartNumberingAfterBreak="0">
+  <w:abstractNum w:abstractNumId="2" w15:restartNumberingAfterBreak="0">
     <w:nsid w:val="2DA83B6E"/>
     <w:multiLevelType w:val="hybridMultilevel"/>
     <w:tmpl w:val="76A4FA16"/>
@@ -4318,7 +4662,7 @@
       </w:pPr>
     </w:lvl>
   </w:abstractNum>
-  <w:abstractNum w:abstractNumId="2" w15:restartNumberingAfterBreak="0">
+  <w:abstractNum w:abstractNumId="3" w15:restartNumberingAfterBreak="0">
     <w:nsid w:val="4BBD4553"/>
     <w:multiLevelType w:val="hybridMultilevel"/>
     <w:tmpl w:val="DAF0D018"/>
@@ -4407,7 +4751,7 @@
       </w:pPr>
     </w:lvl>
   </w:abstractNum>
-  <w:abstractNum w:abstractNumId="3" w15:restartNumberingAfterBreak="0">
+  <w:abstractNum w:abstractNumId="4" w15:restartNumberingAfterBreak="0">
     <w:nsid w:val="4F1A6321"/>
     <w:multiLevelType w:val="hybridMultilevel"/>
     <w:tmpl w:val="07C80848"/>
@@ -4497,7 +4841,7 @@
       </w:pPr>
     </w:lvl>
   </w:abstractNum>
-  <w:abstractNum w:abstractNumId="4" w15:restartNumberingAfterBreak="0">
+  <w:abstractNum w:abstractNumId="5" w15:restartNumberingAfterBreak="0">
     <w:nsid w:val="58267C72"/>
     <w:multiLevelType w:val="hybridMultilevel"/>
     <w:tmpl w:val="CDA23E4C"/>
@@ -4611,19 +4955,22 @@
     </w:lvl>
   </w:abstractNum>
   <w:num w:numId="1">
+    <w:abstractNumId w:val="3"/>
+  </w:num>
+  <w:num w:numId="2">
     <w:abstractNumId w:val="2"/>
   </w:num>
-  <w:num w:numId="2">
+  <w:num w:numId="3">
     <w:abstractNumId w:val="1"/>
   </w:num>
-  <w:num w:numId="3">
-    <w:abstractNumId w:val="0"/>
+  <w:num w:numId="4">
+    <w:abstractNumId w:val="5"/>
   </w:num>
-  <w:num w:numId="4">
+  <w:num w:numId="5">
     <w:abstractNumId w:val="4"/>
   </w:num>
-  <w:num w:numId="5">
-    <w:abstractNumId w:val="3"/>
+  <w:num w:numId="6">
+    <w:abstractNumId w:val="0"/>
   </w:num>
 </w:numbering>
 </file>
@@ -5123,6 +5470,17 @@
       <w:contextualSpacing/>
     </w:pPr>
   </w:style>
+  <w:style w:type="character" w:styleId="Hyperlink">
+    <w:name w:val="Hyperlink"/>
+    <w:basedOn w:val="DefaultParagraphFont"/>
+    <w:uiPriority w:val="99"/>
+    <w:unhideWhenUsed/>
+    <w:rsid w:val="000825ED"/>
+    <w:rPr>
+      <w:color w:val="0563C1" w:themeColor="hyperlink"/>
+      <w:u w:val="single"/>
+    </w:rPr>
+  </w:style>
 </w:styles>
 </file>
 

</xml_diff>